<commit_message>
Alteração na descrição do trabalho
</commit_message>
<xml_diff>
--- a/Descricao_do_trabalho_pratico.docx
+++ b/Descricao_do_trabalho_pratico.docx
@@ -1,6 +1,6 @@
 
 <file path=word/document.xml><?xml version="1.0" encoding="utf-8"?>
-<w:document xmlns:wpc="http://schemas.microsoft.com/office/word/2010/wordprocessingCanvas" xmlns:cx="http://schemas.microsoft.com/office/drawing/2014/chartex" xmlns:cx1="http://schemas.microsoft.com/office/drawing/2015/9/8/chartex" xmlns:cx2="http://schemas.microsoft.com/office/drawing/2015/10/21/chartex" xmlns:cx3="http://schemas.microsoft.com/office/drawing/2016/5/9/chartex" xmlns:cx4="http://schemas.microsoft.com/office/drawing/2016/5/10/chartex" xmlns:cx5="http://schemas.microsoft.com/office/drawing/2016/5/11/chartex" xmlns:cx6="http://schemas.microsoft.com/office/drawing/2016/5/12/chartex" xmlns:cx7="http://schemas.microsoft.com/office/drawing/2016/5/13/chartex" xmlns:cx8="http://schemas.microsoft.com/office/drawing/2016/5/14/chartex" xmlns:mc="http://schemas.openxmlformats.org/markup-compatibility/2006" xmlns:aink="http://schemas.microsoft.com/office/drawing/2016/ink" xmlns:am3d="http://schemas.microsoft.com/office/drawing/2017/model3d" xmlns:o="urn:schemas-microsoft-com:office:office" xmlns:r="http://schemas.openxmlformats.org/officeDocument/2006/relationships" xmlns:m="http://schemas.openxmlformats.org/officeDocument/2006/math" xmlns:v="urn:schemas-microsoft-com:vml" xmlns:wp14="http://schemas.microsoft.com/office/word/2010/wordprocessingDrawing" xmlns:wp="http://schemas.openxmlformats.org/drawingml/2006/wordprocessingDrawing" xmlns:w10="urn:schemas-microsoft-com:office:word" xmlns:w="http://schemas.openxmlformats.org/wordprocessingml/2006/main" xmlns:w14="http://schemas.microsoft.com/office/word/2010/wordml" xmlns:w15="http://schemas.microsoft.com/office/word/2012/wordml" xmlns:w16cid="http://schemas.microsoft.com/office/word/2016/wordml/cid" xmlns:w16se="http://schemas.microsoft.com/office/word/2015/wordml/symex" xmlns:wpg="http://schemas.microsoft.com/office/word/2010/wordprocessingGroup" xmlns:wpi="http://schemas.microsoft.com/office/word/2010/wordprocessingInk" xmlns:wne="http://schemas.microsoft.com/office/word/2006/wordml" xmlns:wps="http://schemas.microsoft.com/office/word/2010/wordprocessingShape" mc:Ignorable="w14 w15 w16se w16cid wp14">
+<w:document xmlns:wpc="http://schemas.microsoft.com/office/word/2010/wordprocessingCanvas" xmlns:cx="http://schemas.microsoft.com/office/drawing/2014/chartex" xmlns:cx1="http://schemas.microsoft.com/office/drawing/2015/9/8/chartex" xmlns:cx2="http://schemas.microsoft.com/office/drawing/2015/10/21/chartex" xmlns:cx3="http://schemas.microsoft.com/office/drawing/2016/5/9/chartex" xmlns:cx4="http://schemas.microsoft.com/office/drawing/2016/5/10/chartex" xmlns:cx5="http://schemas.microsoft.com/office/drawing/2016/5/11/chartex" xmlns:cx6="http://schemas.microsoft.com/office/drawing/2016/5/12/chartex" xmlns:cx7="http://schemas.microsoft.com/office/drawing/2016/5/13/chartex" xmlns:cx8="http://schemas.microsoft.com/office/drawing/2016/5/14/chartex" xmlns:mc="http://schemas.openxmlformats.org/markup-compatibility/2006" xmlns:aink="http://schemas.microsoft.com/office/drawing/2016/ink" xmlns:am3d="http://schemas.microsoft.com/office/drawing/2017/model3d" xmlns:o="urn:schemas-microsoft-com:office:office" xmlns:r="http://schemas.openxmlformats.org/officeDocument/2006/relationships" xmlns:m="http://schemas.openxmlformats.org/officeDocument/2006/math" xmlns:v="urn:schemas-microsoft-com:vml" xmlns:wp14="http://schemas.microsoft.com/office/word/2010/wordprocessingDrawing" xmlns:wp="http://schemas.openxmlformats.org/drawingml/2006/wordprocessingDrawing" xmlns:w10="urn:schemas-microsoft-com:office:word" xmlns:w="http://schemas.openxmlformats.org/wordprocessingml/2006/main" xmlns:w14="http://schemas.microsoft.com/office/word/2010/wordml" xmlns:w15="http://schemas.microsoft.com/office/word/2012/wordml" xmlns:w16cex="http://schemas.microsoft.com/office/word/2018/wordml/cex" xmlns:w16cid="http://schemas.microsoft.com/office/word/2016/wordml/cid" xmlns:w16="http://schemas.microsoft.com/office/word/2018/wordml" xmlns:w16se="http://schemas.microsoft.com/office/word/2015/wordml/symex" xmlns:wpg="http://schemas.microsoft.com/office/word/2010/wordprocessingGroup" xmlns:wpi="http://schemas.microsoft.com/office/word/2010/wordprocessingInk" xmlns:wne="http://schemas.microsoft.com/office/word/2006/wordml" xmlns:wps="http://schemas.microsoft.com/office/word/2010/wordprocessingShape" mc:Ignorable="w14 w15 w16se w16cid w16 w16cex wp14">
   <w:body>
     <w:p>
       <w:pPr>
@@ -104,8 +104,6 @@
         </w:rPr>
         <w:t>o</w:t>
       </w:r>
-      <w:bookmarkStart w:id="0" w:name="_GoBack"/>
-      <w:bookmarkEnd w:id="0"/>
       <w:r>
         <w:rPr>
           <w:sz w:val="24"/>
@@ -241,12 +239,21 @@
         </w:rPr>
         <w:t xml:space="preserve">rvore </w:t>
       </w:r>
-      <w:r>
-        <w:rPr>
-          <w:sz w:val="24"/>
-          <w:szCs w:val="24"/>
-        </w:rPr>
-        <w:t xml:space="preserve">n-ária, que vai ter </w:t>
+      <w:proofErr w:type="spellStart"/>
+      <w:r>
+        <w:rPr>
+          <w:sz w:val="24"/>
+          <w:szCs w:val="24"/>
+        </w:rPr>
+        <w:t>n-ária</w:t>
+      </w:r>
+      <w:proofErr w:type="spellEnd"/>
+      <w:r>
+        <w:rPr>
+          <w:sz w:val="24"/>
+          <w:szCs w:val="24"/>
+        </w:rPr>
+        <w:t xml:space="preserve">, que vai ter </w:t>
       </w:r>
       <w:r>
         <w:rPr>
@@ -323,7 +330,14 @@
           <w:sz w:val="24"/>
           <w:szCs w:val="24"/>
         </w:rPr>
-        <w:t>Fazer a alocação de um bloco de disco de forma a poder ser ocupado por um ficheiro (as pastas não ocupam espaço);</w:t>
+        <w:t>Listagem das pastas e dos seus subdiretórios quando se pesquisa pelo seu nome, retorna nulo se não existir esse nome</w:t>
+      </w:r>
+      <w:r>
+        <w:rPr>
+          <w:sz w:val="24"/>
+          <w:szCs w:val="24"/>
+        </w:rPr>
+        <w:t>;</w:t>
       </w:r>
     </w:p>
     <w:p>
@@ -344,7 +358,21 @@
           <w:sz w:val="24"/>
           <w:szCs w:val="24"/>
         </w:rPr>
-        <w:t>Listagem das pastas e dos seus subdiretórios quando se pesquisa pelo seu nome, retorna nulo se não existir esse nome</w:t>
+        <w:t>Adicionar conteúdo</w:t>
+      </w:r>
+      <w:r>
+        <w:rPr>
+          <w:sz w:val="24"/>
+          <w:szCs w:val="24"/>
+        </w:rPr>
+        <w:t>(texto)</w:t>
+      </w:r>
+      <w:r>
+        <w:rPr>
+          <w:sz w:val="24"/>
+          <w:szCs w:val="24"/>
+        </w:rPr>
+        <w:t xml:space="preserve"> dentro do ficheiro</w:t>
       </w:r>
       <w:r>
         <w:rPr>
@@ -372,77 +400,39 @@
           <w:sz w:val="24"/>
           <w:szCs w:val="24"/>
         </w:rPr>
-        <w:t xml:space="preserve">Eliminar um ficheiro ou um diretório vazio </w:t>
-      </w:r>
-      <w:r>
-        <w:rPr>
-          <w:sz w:val="24"/>
-          <w:szCs w:val="24"/>
-        </w:rPr>
-        <w:t>pelo seu nome;</w:t>
-      </w:r>
-    </w:p>
-    <w:p>
-      <w:pPr>
-        <w:pStyle w:val="PargrafodaLista"/>
-        <w:numPr>
-          <w:ilvl w:val="0"/>
-          <w:numId w:val="1"/>
-        </w:numPr>
-        <w:jc w:val="both"/>
-        <w:rPr>
-          <w:sz w:val="24"/>
-          <w:szCs w:val="24"/>
-        </w:rPr>
-      </w:pPr>
-      <w:r>
-        <w:rPr>
-          <w:sz w:val="24"/>
-          <w:szCs w:val="24"/>
-        </w:rPr>
-        <w:t>Adicionar conteúdo</w:t>
-      </w:r>
-      <w:r>
-        <w:rPr>
-          <w:sz w:val="24"/>
-          <w:szCs w:val="24"/>
-        </w:rPr>
-        <w:t>(texto)</w:t>
-      </w:r>
-      <w:r>
-        <w:rPr>
-          <w:sz w:val="24"/>
-          <w:szCs w:val="24"/>
-        </w:rPr>
-        <w:t xml:space="preserve"> dentro do ficheiro</w:t>
-      </w:r>
-      <w:r>
-        <w:rPr>
-          <w:sz w:val="24"/>
-          <w:szCs w:val="24"/>
-        </w:rPr>
-        <w:t>;</w:t>
-      </w:r>
-    </w:p>
-    <w:p>
-      <w:pPr>
-        <w:pStyle w:val="PargrafodaLista"/>
-        <w:numPr>
-          <w:ilvl w:val="0"/>
-          <w:numId w:val="1"/>
-        </w:numPr>
-        <w:jc w:val="both"/>
-        <w:rPr>
-          <w:sz w:val="24"/>
-          <w:szCs w:val="24"/>
-        </w:rPr>
-      </w:pPr>
-      <w:r>
-        <w:rPr>
-          <w:sz w:val="24"/>
-          <w:szCs w:val="24"/>
-        </w:rPr>
-        <w:t>Fazer um “cat” a um ficheiro, que consiste em mostrar, em forma de String, o conteúdo do ficheiro.</w:t>
+        <w:t>Fazer um “</w:t>
+      </w:r>
+      <w:proofErr w:type="spellStart"/>
+      <w:r>
+        <w:rPr>
+          <w:sz w:val="24"/>
+          <w:szCs w:val="24"/>
+        </w:rPr>
+        <w:t>cat</w:t>
+      </w:r>
+      <w:proofErr w:type="spellEnd"/>
+      <w:r>
+        <w:rPr>
+          <w:sz w:val="24"/>
+          <w:szCs w:val="24"/>
+        </w:rPr>
+        <w:t xml:space="preserve">” a um ficheiro, que consiste em mostrar, em forma de </w:t>
+      </w:r>
+      <w:proofErr w:type="spellStart"/>
+      <w:r>
+        <w:rPr>
+          <w:sz w:val="24"/>
+          <w:szCs w:val="24"/>
+        </w:rPr>
+        <w:t>String</w:t>
+      </w:r>
+      <w:proofErr w:type="spellEnd"/>
+      <w:r>
+        <w:rPr>
+          <w:sz w:val="24"/>
+          <w:szCs w:val="24"/>
+        </w:rPr>
+        <w:t>, o conteúdo do ficheiro.</w:t>
       </w:r>
     </w:p>
     <w:p>
@@ -480,7 +470,7 @@
 </file>
 
 <file path=word/numbering.xml><?xml version="1.0" encoding="utf-8"?>
-<w:numbering xmlns:wpc="http://schemas.microsoft.com/office/word/2010/wordprocessingCanvas" xmlns:cx="http://schemas.microsoft.com/office/drawing/2014/chartex" xmlns:cx1="http://schemas.microsoft.com/office/drawing/2015/9/8/chartex" xmlns:cx2="http://schemas.microsoft.com/office/drawing/2015/10/21/chartex" xmlns:cx3="http://schemas.microsoft.com/office/drawing/2016/5/9/chartex" xmlns:cx4="http://schemas.microsoft.com/office/drawing/2016/5/10/chartex" xmlns:cx5="http://schemas.microsoft.com/office/drawing/2016/5/11/chartex" xmlns:cx6="http://schemas.microsoft.com/office/drawing/2016/5/12/chartex" xmlns:cx7="http://schemas.microsoft.com/office/drawing/2016/5/13/chartex" xmlns:cx8="http://schemas.microsoft.com/office/drawing/2016/5/14/chartex" xmlns:mc="http://schemas.openxmlformats.org/markup-compatibility/2006" xmlns:aink="http://schemas.microsoft.com/office/drawing/2016/ink" xmlns:am3d="http://schemas.microsoft.com/office/drawing/2017/model3d" xmlns:o="urn:schemas-microsoft-com:office:office" xmlns:r="http://schemas.openxmlformats.org/officeDocument/2006/relationships" xmlns:m="http://schemas.openxmlformats.org/officeDocument/2006/math" xmlns:v="urn:schemas-microsoft-com:vml" xmlns:wp14="http://schemas.microsoft.com/office/word/2010/wordprocessingDrawing" xmlns:wp="http://schemas.openxmlformats.org/drawingml/2006/wordprocessingDrawing" xmlns:w10="urn:schemas-microsoft-com:office:word" xmlns:w="http://schemas.openxmlformats.org/wordprocessingml/2006/main" xmlns:w14="http://schemas.microsoft.com/office/word/2010/wordml" xmlns:w15="http://schemas.microsoft.com/office/word/2012/wordml" xmlns:w16cid="http://schemas.microsoft.com/office/word/2016/wordml/cid" xmlns:w16se="http://schemas.microsoft.com/office/word/2015/wordml/symex" xmlns:wpg="http://schemas.microsoft.com/office/word/2010/wordprocessingGroup" xmlns:wpi="http://schemas.microsoft.com/office/word/2010/wordprocessingInk" xmlns:wne="http://schemas.microsoft.com/office/word/2006/wordml" xmlns:wps="http://schemas.microsoft.com/office/word/2010/wordprocessingShape" mc:Ignorable="w14 w15 w16se w16cid wp14">
+<w:numbering xmlns:wpc="http://schemas.microsoft.com/office/word/2010/wordprocessingCanvas" xmlns:cx="http://schemas.microsoft.com/office/drawing/2014/chartex" xmlns:cx1="http://schemas.microsoft.com/office/drawing/2015/9/8/chartex" xmlns:cx2="http://schemas.microsoft.com/office/drawing/2015/10/21/chartex" xmlns:cx3="http://schemas.microsoft.com/office/drawing/2016/5/9/chartex" xmlns:cx4="http://schemas.microsoft.com/office/drawing/2016/5/10/chartex" xmlns:cx5="http://schemas.microsoft.com/office/drawing/2016/5/11/chartex" xmlns:cx6="http://schemas.microsoft.com/office/drawing/2016/5/12/chartex" xmlns:cx7="http://schemas.microsoft.com/office/drawing/2016/5/13/chartex" xmlns:cx8="http://schemas.microsoft.com/office/drawing/2016/5/14/chartex" xmlns:mc="http://schemas.openxmlformats.org/markup-compatibility/2006" xmlns:aink="http://schemas.microsoft.com/office/drawing/2016/ink" xmlns:am3d="http://schemas.microsoft.com/office/drawing/2017/model3d" xmlns:o="urn:schemas-microsoft-com:office:office" xmlns:r="http://schemas.openxmlformats.org/officeDocument/2006/relationships" xmlns:m="http://schemas.openxmlformats.org/officeDocument/2006/math" xmlns:v="urn:schemas-microsoft-com:vml" xmlns:wp14="http://schemas.microsoft.com/office/word/2010/wordprocessingDrawing" xmlns:wp="http://schemas.openxmlformats.org/drawingml/2006/wordprocessingDrawing" xmlns:w10="urn:schemas-microsoft-com:office:word" xmlns:w="http://schemas.openxmlformats.org/wordprocessingml/2006/main" xmlns:w14="http://schemas.microsoft.com/office/word/2010/wordml" xmlns:w15="http://schemas.microsoft.com/office/word/2012/wordml" xmlns:w16cex="http://schemas.microsoft.com/office/word/2018/wordml/cex" xmlns:w16cid="http://schemas.microsoft.com/office/word/2016/wordml/cid" xmlns:w16="http://schemas.microsoft.com/office/word/2018/wordml" xmlns:w16se="http://schemas.microsoft.com/office/word/2015/wordml/symex" xmlns:wpg="http://schemas.microsoft.com/office/word/2010/wordprocessingGroup" xmlns:wpi="http://schemas.microsoft.com/office/word/2010/wordprocessingInk" xmlns:wne="http://schemas.microsoft.com/office/word/2006/wordml" xmlns:wps="http://schemas.microsoft.com/office/word/2010/wordprocessingShape" mc:Ignorable="w14 w15 w16se w16cid w16 w16cex wp14">
   <w:abstractNum w:abstractNumId="0" w15:restartNumberingAfterBreak="0">
     <w:nsid w:val="3FF564DE"/>
     <w:multiLevelType w:val="hybridMultilevel"/>
@@ -601,7 +591,7 @@
 </file>
 
 <file path=word/styles.xml><?xml version="1.0" encoding="utf-8"?>
-<w:styles xmlns:mc="http://schemas.openxmlformats.org/markup-compatibility/2006" xmlns:r="http://schemas.openxmlformats.org/officeDocument/2006/relationships" xmlns:w="http://schemas.openxmlformats.org/wordprocessingml/2006/main" xmlns:w14="http://schemas.microsoft.com/office/word/2010/wordml" xmlns:w15="http://schemas.microsoft.com/office/word/2012/wordml" xmlns:w16cid="http://schemas.microsoft.com/office/word/2016/wordml/cid" xmlns:w16se="http://schemas.microsoft.com/office/word/2015/wordml/symex" mc:Ignorable="w14 w15 w16se w16cid">
+<w:styles xmlns:mc="http://schemas.openxmlformats.org/markup-compatibility/2006" xmlns:r="http://schemas.openxmlformats.org/officeDocument/2006/relationships" xmlns:w="http://schemas.openxmlformats.org/wordprocessingml/2006/main" xmlns:w14="http://schemas.microsoft.com/office/word/2010/wordml" xmlns:w15="http://schemas.microsoft.com/office/word/2012/wordml" xmlns:w16cex="http://schemas.microsoft.com/office/word/2018/wordml/cex" xmlns:w16cid="http://schemas.microsoft.com/office/word/2016/wordml/cid" xmlns:w16="http://schemas.microsoft.com/office/word/2018/wordml" xmlns:w16se="http://schemas.microsoft.com/office/word/2015/wordml/symex" mc:Ignorable="w14 w15 w16se w16cid w16 w16cex">
   <w:docDefaults>
     <w:rPrDefault>
       <w:rPr>
@@ -617,7 +607,7 @@
       </w:pPr>
     </w:pPrDefault>
   </w:docDefaults>
-  <w:latentStyles w:defLockedState="0" w:defUIPriority="99" w:defSemiHidden="0" w:defUnhideWhenUsed="0" w:defQFormat="0" w:count="377">
+  <w:latentStyles w:defLockedState="0" w:defUIPriority="99" w:defSemiHidden="0" w:defUnhideWhenUsed="0" w:defQFormat="0" w:count="376">
     <w:lsdException w:name="Normal" w:uiPriority="0" w:qFormat="1"/>
     <w:lsdException w:name="heading 1" w:uiPriority="9" w:qFormat="1"/>
     <w:lsdException w:name="heading 2" w:semiHidden="1" w:uiPriority="9" w:unhideWhenUsed="1" w:qFormat="1"/>
@@ -994,7 +984,6 @@
     <w:lsdException w:name="Hashtag" w:semiHidden="1" w:unhideWhenUsed="1"/>
     <w:lsdException w:name="Unresolved Mention" w:semiHidden="1" w:unhideWhenUsed="1"/>
     <w:lsdException w:name="Smart Link" w:semiHidden="1" w:unhideWhenUsed="1"/>
-    <w:lsdException w:name="Smart Link Error" w:semiHidden="1" w:unhideWhenUsed="1"/>
   </w:latentStyles>
   <w:style w:type="paragraph" w:default="1" w:styleId="Normal">
     <w:name w:val="Normal"/>

</xml_diff>